<commit_message>
Bab 2 & Cover (22-03)
</commit_message>
<xml_diff>
--- a/BAB I.docx
+++ b/BAB I.docx
@@ -9353,7 +9353,19 @@
           <w:szCs w:val="28"/>
         </w:rPr>
         <w:lastRenderedPageBreak/>
-        <w:t>BAB I</w:t>
+        <w:t>BAB</w:t>
+      </w:r>
+      <w:bookmarkStart w:id="7" w:name="_GoBack"/>
+      <w:bookmarkEnd w:id="7"/>
+      <w:r>
+        <w:rPr>
+          <w:rFonts w:ascii="Times New Roman" w:hAnsi="Times New Roman" w:cs="Times New Roman"/>
+          <w:b/>
+          <w:color w:val="auto"/>
+          <w:sz w:val="28"/>
+          <w:szCs w:val="28"/>
+        </w:rPr>
+        <w:t xml:space="preserve"> I</w:t>
       </w:r>
       <w:r>
         <w:rPr>
@@ -9437,8 +9449,129 @@
         </w:rPr>
         <w:t>Steganografi</w:t>
       </w:r>
-      <w:bookmarkStart w:id="7" w:name="_GoBack"/>
-      <w:bookmarkEnd w:id="7"/>
+      <w:proofErr w:type="spellEnd"/>
+    </w:p>
+    <w:p>
+      <w:pPr>
+        <w:pStyle w:val="Heading3"/>
+        <w:numPr>
+          <w:ilvl w:val="2"/>
+          <w:numId w:val="12"/>
+        </w:numPr>
+        <w:spacing w:before="200" w:line="360" w:lineRule="auto"/>
+        <w:ind w:left="1418"/>
+        <w:rPr>
+          <w:rFonts w:ascii="Times New Roman" w:hAnsi="Times New Roman" w:cs="Times New Roman"/>
+          <w:color w:val="auto"/>
+          <w:lang w:val="en-ID"/>
+        </w:rPr>
+      </w:pPr>
+      <w:bookmarkStart w:id="8" w:name="_Toc504084556"/>
+      <w:r>
+        <w:rPr>
+          <w:rFonts w:ascii="Times New Roman" w:hAnsi="Times New Roman" w:cs="Times New Roman"/>
+          <w:color w:val="auto"/>
+          <w:lang w:val="id-ID"/>
+        </w:rPr>
+        <w:t xml:space="preserve">Sejarah </w:t>
+      </w:r>
+      <w:bookmarkEnd w:id="8"/>
+      <w:proofErr w:type="spellStart"/>
+      <w:r>
+        <w:rPr>
+          <w:rFonts w:ascii="Times New Roman" w:hAnsi="Times New Roman" w:cs="Times New Roman"/>
+          <w:color w:val="auto"/>
+          <w:lang w:val="en-ID"/>
+        </w:rPr>
+        <w:t>Steganografi</w:t>
+      </w:r>
+      <w:proofErr w:type="spellEnd"/>
+    </w:p>
+    <w:p>
+      <w:pPr>
+        <w:pStyle w:val="Heading3"/>
+        <w:numPr>
+          <w:ilvl w:val="2"/>
+          <w:numId w:val="12"/>
+        </w:numPr>
+        <w:spacing w:before="200" w:line="360" w:lineRule="auto"/>
+        <w:ind w:left="1418"/>
+        <w:rPr>
+          <w:rFonts w:ascii="Times New Roman" w:hAnsi="Times New Roman" w:cs="Times New Roman"/>
+          <w:color w:val="auto"/>
+          <w:lang w:val="id-ID"/>
+        </w:rPr>
+      </w:pPr>
+      <w:proofErr w:type="spellStart"/>
+      <w:r>
+        <w:rPr>
+          <w:rFonts w:ascii="Times New Roman" w:hAnsi="Times New Roman" w:cs="Times New Roman"/>
+          <w:color w:val="auto"/>
+          <w:lang w:val="en-ID"/>
+        </w:rPr>
+        <w:t>Pengertian</w:t>
+      </w:r>
+      <w:proofErr w:type="spellEnd"/>
+      <w:r>
+        <w:rPr>
+          <w:rFonts w:ascii="Times New Roman" w:hAnsi="Times New Roman" w:cs="Times New Roman"/>
+          <w:color w:val="auto"/>
+          <w:lang w:val="en-ID"/>
+        </w:rPr>
+        <w:t xml:space="preserve"> </w:t>
+      </w:r>
+      <w:proofErr w:type="spellStart"/>
+      <w:r>
+        <w:rPr>
+          <w:rFonts w:ascii="Times New Roman" w:hAnsi="Times New Roman" w:cs="Times New Roman"/>
+          <w:color w:val="auto"/>
+          <w:lang w:val="en-ID"/>
+        </w:rPr>
+        <w:t>Steganografi</w:t>
+      </w:r>
+      <w:proofErr w:type="spellEnd"/>
+    </w:p>
+    <w:p>
+      <w:pPr>
+        <w:pStyle w:val="Heading3"/>
+        <w:numPr>
+          <w:ilvl w:val="2"/>
+          <w:numId w:val="12"/>
+        </w:numPr>
+        <w:spacing w:before="200" w:line="360" w:lineRule="auto"/>
+        <w:ind w:left="1418"/>
+        <w:rPr>
+          <w:rFonts w:ascii="Times New Roman" w:hAnsi="Times New Roman" w:cs="Times New Roman"/>
+          <w:color w:val="auto"/>
+        </w:rPr>
+      </w:pPr>
+      <w:proofErr w:type="spellStart"/>
+      <w:r>
+        <w:rPr>
+          <w:rFonts w:ascii="Times New Roman" w:hAnsi="Times New Roman" w:cs="Times New Roman"/>
+          <w:color w:val="auto"/>
+          <w:lang w:val="en-ID"/>
+        </w:rPr>
+        <w:t>Metode</w:t>
+      </w:r>
+      <w:proofErr w:type="spellEnd"/>
+      <w:r>
+        <w:rPr>
+          <w:rFonts w:ascii="Times New Roman" w:hAnsi="Times New Roman" w:cs="Times New Roman"/>
+          <w:color w:val="auto"/>
+          <w:lang w:val="en-ID"/>
+        </w:rPr>
+        <w:t xml:space="preserve"> </w:t>
+      </w:r>
+      <w:proofErr w:type="spellStart"/>
+      <w:r>
+        <w:rPr>
+          <w:rFonts w:ascii="Times New Roman" w:hAnsi="Times New Roman" w:cs="Times New Roman"/>
+          <w:color w:val="auto"/>
+          <w:lang w:val="en-ID"/>
+        </w:rPr>
+        <w:t>Steganografi</w:t>
+      </w:r>
       <w:proofErr w:type="spellEnd"/>
     </w:p>
     <w:p>
@@ -9457,7 +9590,6 @@
           <w:szCs w:val="24"/>
         </w:rPr>
       </w:pPr>
-      <w:proofErr w:type="spellStart"/>
       <w:r>
         <w:rPr>
           <w:rFonts w:ascii="Times New Roman" w:hAnsi="Times New Roman" w:cs="Times New Roman"/>
@@ -9466,9 +9598,29 @@
           <w:sz w:val="24"/>
           <w:szCs w:val="24"/>
         </w:rPr>
-        <w:t>Steganografi</w:t>
-      </w:r>
-      <w:proofErr w:type="spellEnd"/>
+        <w:t xml:space="preserve"> LSB (</w:t>
+      </w:r>
+      <w:r>
+        <w:rPr>
+          <w:rFonts w:ascii="Times New Roman" w:hAnsi="Times New Roman" w:cs="Times New Roman"/>
+          <w:b/>
+          <w:i/>
+          <w:color w:val="auto"/>
+          <w:sz w:val="24"/>
+          <w:szCs w:val="24"/>
+        </w:rPr>
+        <w:t>Least Significant Bit</w:t>
+      </w:r>
+      <w:r>
+        <w:rPr>
+          <w:rFonts w:ascii="Times New Roman" w:hAnsi="Times New Roman" w:cs="Times New Roman"/>
+          <w:b/>
+          <w:color w:val="auto"/>
+          <w:sz w:val="24"/>
+          <w:szCs w:val="24"/>
+        </w:rPr>
+        <w:t>)</w:t>
+      </w:r>
     </w:p>
     <w:p>
       <w:pPr>
@@ -9486,7 +9638,6 @@
           <w:szCs w:val="24"/>
         </w:rPr>
       </w:pPr>
-      <w:proofErr w:type="spellStart"/>
       <w:r>
         <w:rPr>
           <w:rFonts w:ascii="Times New Roman" w:hAnsi="Times New Roman" w:cs="Times New Roman"/>
@@ -9495,9 +9646,8 @@
           <w:sz w:val="24"/>
           <w:szCs w:val="24"/>
         </w:rPr>
-        <w:t>Steganografi</w:t>
-      </w:r>
-      <w:proofErr w:type="spellEnd"/>
+        <w:t xml:space="preserve"> ASCII</w:t>
+      </w:r>
     </w:p>
     <w:p>
       <w:pPr>
@@ -9509,13 +9659,18 @@
         <w:spacing w:line="360" w:lineRule="auto"/>
         <w:rPr>
           <w:rFonts w:ascii="Times New Roman" w:hAnsi="Times New Roman" w:cs="Times New Roman"/>
+        </w:rPr>
+      </w:pPr>
+      <w:r>
+        <w:rPr>
+          <w:rFonts w:ascii="Times New Roman" w:hAnsi="Times New Roman" w:cs="Times New Roman"/>
           <w:b/>
           <w:color w:val="auto"/>
           <w:sz w:val="24"/>
           <w:szCs w:val="24"/>
         </w:rPr>
-      </w:pPr>
-      <w:proofErr w:type="spellStart"/>
+        <w:t xml:space="preserve"> </w:t>
+      </w:r>
       <w:r>
         <w:rPr>
           <w:rFonts w:ascii="Times New Roman" w:hAnsi="Times New Roman" w:cs="Times New Roman"/>
@@ -9524,11 +9679,9 @@
           <w:sz w:val="24"/>
           <w:szCs w:val="24"/>
         </w:rPr>
-        <w:t>Steganografi</w:t>
-      </w:r>
-      <w:proofErr w:type="spellEnd"/>
+        <w:t>Citra Digital</w:t>
+      </w:r>
     </w:p>
-    <w:p/>
     <w:p>
       <w:pPr>
         <w:jc w:val="both"/>
@@ -10004,6 +10157,240 @@
     </w:lvl>
   </w:abstractNum>
   <w:abstractNum w:abstractNumId="2">
+    <w:nsid w:val="449A7D72"/>
+    <w:multiLevelType w:val="multilevel"/>
+    <w:tmpl w:val="C002BD90"/>
+    <w:lvl w:ilvl="0">
+      <w:start w:val="2"/>
+      <w:numFmt w:val="decimal"/>
+      <w:lvlText w:val="%1"/>
+      <w:lvlJc w:val="left"/>
+      <w:pPr>
+        <w:ind w:left="480" w:hanging="480"/>
+      </w:pPr>
+      <w:rPr>
+        <w:rFonts w:hint="default"/>
+      </w:rPr>
+    </w:lvl>
+    <w:lvl w:ilvl="1">
+      <w:start w:val="1"/>
+      <w:numFmt w:val="decimal"/>
+      <w:lvlText w:val="%1.%2"/>
+      <w:lvlJc w:val="left"/>
+      <w:pPr>
+        <w:ind w:left="480" w:hanging="480"/>
+      </w:pPr>
+      <w:rPr>
+        <w:rFonts w:hint="default"/>
+      </w:rPr>
+    </w:lvl>
+    <w:lvl w:ilvl="2">
+      <w:start w:val="1"/>
+      <w:numFmt w:val="decimal"/>
+      <w:lvlText w:val="%1.%2.%3"/>
+      <w:lvlJc w:val="left"/>
+      <w:pPr>
+        <w:ind w:left="720" w:hanging="720"/>
+      </w:pPr>
+      <w:rPr>
+        <w:rFonts w:hint="default"/>
+      </w:rPr>
+    </w:lvl>
+    <w:lvl w:ilvl="3">
+      <w:start w:val="1"/>
+      <w:numFmt w:val="decimal"/>
+      <w:lvlText w:val="%1.%2.%3.%4"/>
+      <w:lvlJc w:val="left"/>
+      <w:pPr>
+        <w:ind w:left="720" w:hanging="720"/>
+      </w:pPr>
+      <w:rPr>
+        <w:rFonts w:hint="default"/>
+      </w:rPr>
+    </w:lvl>
+    <w:lvl w:ilvl="4">
+      <w:start w:val="1"/>
+      <w:numFmt w:val="decimal"/>
+      <w:lvlText w:val="%1.%2.%3.%4.%5"/>
+      <w:lvlJc w:val="left"/>
+      <w:pPr>
+        <w:ind w:left="1080" w:hanging="1080"/>
+      </w:pPr>
+      <w:rPr>
+        <w:rFonts w:hint="default"/>
+      </w:rPr>
+    </w:lvl>
+    <w:lvl w:ilvl="5">
+      <w:start w:val="1"/>
+      <w:numFmt w:val="decimal"/>
+      <w:lvlText w:val="%1.%2.%3.%4.%5.%6"/>
+      <w:lvlJc w:val="left"/>
+      <w:pPr>
+        <w:ind w:left="1080" w:hanging="1080"/>
+      </w:pPr>
+      <w:rPr>
+        <w:rFonts w:hint="default"/>
+      </w:rPr>
+    </w:lvl>
+    <w:lvl w:ilvl="6">
+      <w:start w:val="1"/>
+      <w:numFmt w:val="decimal"/>
+      <w:lvlText w:val="%1.%2.%3.%4.%5.%6.%7"/>
+      <w:lvlJc w:val="left"/>
+      <w:pPr>
+        <w:ind w:left="1440" w:hanging="1440"/>
+      </w:pPr>
+      <w:rPr>
+        <w:rFonts w:hint="default"/>
+      </w:rPr>
+    </w:lvl>
+    <w:lvl w:ilvl="7">
+      <w:start w:val="1"/>
+      <w:numFmt w:val="decimal"/>
+      <w:lvlText w:val="%1.%2.%3.%4.%5.%6.%7.%8"/>
+      <w:lvlJc w:val="left"/>
+      <w:pPr>
+        <w:ind w:left="1440" w:hanging="1440"/>
+      </w:pPr>
+      <w:rPr>
+        <w:rFonts w:hint="default"/>
+      </w:rPr>
+    </w:lvl>
+    <w:lvl w:ilvl="8">
+      <w:start w:val="1"/>
+      <w:numFmt w:val="decimal"/>
+      <w:lvlText w:val="%1.%2.%3.%4.%5.%6.%7.%8.%9"/>
+      <w:lvlJc w:val="left"/>
+      <w:pPr>
+        <w:ind w:left="1800" w:hanging="1800"/>
+      </w:pPr>
+      <w:rPr>
+        <w:rFonts w:hint="default"/>
+      </w:rPr>
+    </w:lvl>
+  </w:abstractNum>
+  <w:abstractNum w:abstractNumId="3">
+    <w:nsid w:val="50324438"/>
+    <w:multiLevelType w:val="multilevel"/>
+    <w:tmpl w:val="B186E562"/>
+    <w:lvl w:ilvl="0">
+      <w:start w:val="1"/>
+      <w:numFmt w:val="decimal"/>
+      <w:lvlText w:val="%1."/>
+      <w:lvlJc w:val="left"/>
+      <w:pPr>
+        <w:ind w:left="1080" w:hanging="360"/>
+      </w:pPr>
+      <w:rPr>
+        <w:rFonts w:hint="default"/>
+      </w:rPr>
+    </w:lvl>
+    <w:lvl w:ilvl="1">
+      <w:start w:val="1"/>
+      <w:numFmt w:val="decimal"/>
+      <w:isLgl/>
+      <w:lvlText w:val="%1.%2"/>
+      <w:lvlJc w:val="left"/>
+      <w:pPr>
+        <w:ind w:left="1080" w:hanging="360"/>
+      </w:pPr>
+      <w:rPr>
+        <w:rFonts w:hint="default"/>
+      </w:rPr>
+    </w:lvl>
+    <w:lvl w:ilvl="2">
+      <w:start w:val="1"/>
+      <w:numFmt w:val="decimal"/>
+      <w:isLgl/>
+      <w:lvlText w:val="2.%2.%3"/>
+      <w:lvlJc w:val="left"/>
+      <w:pPr>
+        <w:ind w:left="1440" w:hanging="720"/>
+      </w:pPr>
+      <w:rPr>
+        <w:rFonts w:hint="default"/>
+      </w:rPr>
+    </w:lvl>
+    <w:lvl w:ilvl="3">
+      <w:start w:val="1"/>
+      <w:numFmt w:val="decimal"/>
+      <w:isLgl/>
+      <w:lvlText w:val="%1.%2.%3.%4"/>
+      <w:lvlJc w:val="left"/>
+      <w:pPr>
+        <w:ind w:left="1440" w:hanging="720"/>
+      </w:pPr>
+      <w:rPr>
+        <w:rFonts w:hint="default"/>
+      </w:rPr>
+    </w:lvl>
+    <w:lvl w:ilvl="4">
+      <w:start w:val="1"/>
+      <w:numFmt w:val="decimal"/>
+      <w:isLgl/>
+      <w:lvlText w:val="%1.%2.%3.%4.%5"/>
+      <w:lvlJc w:val="left"/>
+      <w:pPr>
+        <w:ind w:left="1800" w:hanging="1080"/>
+      </w:pPr>
+      <w:rPr>
+        <w:rFonts w:hint="default"/>
+      </w:rPr>
+    </w:lvl>
+    <w:lvl w:ilvl="5">
+      <w:start w:val="1"/>
+      <w:numFmt w:val="decimal"/>
+      <w:isLgl/>
+      <w:lvlText w:val="%1.%2.%3.%4.%5.%6"/>
+      <w:lvlJc w:val="left"/>
+      <w:pPr>
+        <w:ind w:left="1800" w:hanging="1080"/>
+      </w:pPr>
+      <w:rPr>
+        <w:rFonts w:hint="default"/>
+      </w:rPr>
+    </w:lvl>
+    <w:lvl w:ilvl="6">
+      <w:start w:val="1"/>
+      <w:numFmt w:val="decimal"/>
+      <w:isLgl/>
+      <w:lvlText w:val="%1.%2.%3.%4.%5.%6.%7"/>
+      <w:lvlJc w:val="left"/>
+      <w:pPr>
+        <w:ind w:left="2160" w:hanging="1440"/>
+      </w:pPr>
+      <w:rPr>
+        <w:rFonts w:hint="default"/>
+      </w:rPr>
+    </w:lvl>
+    <w:lvl w:ilvl="7">
+      <w:start w:val="1"/>
+      <w:numFmt w:val="decimal"/>
+      <w:isLgl/>
+      <w:lvlText w:val="%1.%2.%3.%4.%5.%6.%7.%8"/>
+      <w:lvlJc w:val="left"/>
+      <w:pPr>
+        <w:ind w:left="2160" w:hanging="1440"/>
+      </w:pPr>
+      <w:rPr>
+        <w:rFonts w:hint="default"/>
+      </w:rPr>
+    </w:lvl>
+    <w:lvl w:ilvl="8">
+      <w:start w:val="1"/>
+      <w:numFmt w:val="decimal"/>
+      <w:isLgl/>
+      <w:lvlText w:val="%1.%2.%3.%4.%5.%6.%7.%8.%9"/>
+      <w:lvlJc w:val="left"/>
+      <w:pPr>
+        <w:ind w:left="2520" w:hanging="1800"/>
+      </w:pPr>
+      <w:rPr>
+        <w:rFonts w:hint="default"/>
+      </w:rPr>
+    </w:lvl>
+  </w:abstractNum>
+  <w:abstractNum w:abstractNumId="4">
     <w:nsid w:val="50615FE3"/>
     <w:multiLevelType w:val="hybridMultilevel"/>
     <w:tmpl w:val="80BC299E"/>
@@ -10094,7 +10481,7 @@
       </w:pPr>
     </w:lvl>
   </w:abstractNum>
-  <w:abstractNum w:abstractNumId="3">
+  <w:abstractNum w:abstractNumId="5">
     <w:nsid w:val="6F39260B"/>
     <w:multiLevelType w:val="hybridMultilevel"/>
     <w:tmpl w:val="4A8C6186"/>
@@ -10207,7 +10594,7 @@
       </w:rPr>
     </w:lvl>
   </w:abstractNum>
-  <w:abstractNum w:abstractNumId="4">
+  <w:abstractNum w:abstractNumId="6">
     <w:nsid w:val="6F503173"/>
     <w:multiLevelType w:val="multilevel"/>
     <w:tmpl w:val="876225EE"/>
@@ -10328,7 +10715,128 @@
       </w:rPr>
     </w:lvl>
   </w:abstractNum>
-  <w:abstractNum w:abstractNumId="5">
+  <w:abstractNum w:abstractNumId="7">
+    <w:nsid w:val="7147705A"/>
+    <w:multiLevelType w:val="multilevel"/>
+    <w:tmpl w:val="B186E562"/>
+    <w:lvl w:ilvl="0">
+      <w:start w:val="1"/>
+      <w:numFmt w:val="decimal"/>
+      <w:lvlText w:val="%1."/>
+      <w:lvlJc w:val="left"/>
+      <w:pPr>
+        <w:ind w:left="1080" w:hanging="360"/>
+      </w:pPr>
+      <w:rPr>
+        <w:rFonts w:hint="default"/>
+      </w:rPr>
+    </w:lvl>
+    <w:lvl w:ilvl="1">
+      <w:start w:val="1"/>
+      <w:numFmt w:val="decimal"/>
+      <w:isLgl/>
+      <w:lvlText w:val="%1.%2"/>
+      <w:lvlJc w:val="left"/>
+      <w:pPr>
+        <w:ind w:left="1080" w:hanging="360"/>
+      </w:pPr>
+      <w:rPr>
+        <w:rFonts w:hint="default"/>
+      </w:rPr>
+    </w:lvl>
+    <w:lvl w:ilvl="2">
+      <w:start w:val="1"/>
+      <w:numFmt w:val="decimal"/>
+      <w:isLgl/>
+      <w:lvlText w:val="2.%2.%3"/>
+      <w:lvlJc w:val="left"/>
+      <w:pPr>
+        <w:ind w:left="1440" w:hanging="720"/>
+      </w:pPr>
+      <w:rPr>
+        <w:rFonts w:hint="default"/>
+      </w:rPr>
+    </w:lvl>
+    <w:lvl w:ilvl="3">
+      <w:start w:val="1"/>
+      <w:numFmt w:val="decimal"/>
+      <w:isLgl/>
+      <w:lvlText w:val="%1.%2.%3.%4"/>
+      <w:lvlJc w:val="left"/>
+      <w:pPr>
+        <w:ind w:left="1440" w:hanging="720"/>
+      </w:pPr>
+      <w:rPr>
+        <w:rFonts w:hint="default"/>
+      </w:rPr>
+    </w:lvl>
+    <w:lvl w:ilvl="4">
+      <w:start w:val="1"/>
+      <w:numFmt w:val="decimal"/>
+      <w:isLgl/>
+      <w:lvlText w:val="%1.%2.%3.%4.%5"/>
+      <w:lvlJc w:val="left"/>
+      <w:pPr>
+        <w:ind w:left="1800" w:hanging="1080"/>
+      </w:pPr>
+      <w:rPr>
+        <w:rFonts w:hint="default"/>
+      </w:rPr>
+    </w:lvl>
+    <w:lvl w:ilvl="5">
+      <w:start w:val="1"/>
+      <w:numFmt w:val="decimal"/>
+      <w:isLgl/>
+      <w:lvlText w:val="%1.%2.%3.%4.%5.%6"/>
+      <w:lvlJc w:val="left"/>
+      <w:pPr>
+        <w:ind w:left="1800" w:hanging="1080"/>
+      </w:pPr>
+      <w:rPr>
+        <w:rFonts w:hint="default"/>
+      </w:rPr>
+    </w:lvl>
+    <w:lvl w:ilvl="6">
+      <w:start w:val="1"/>
+      <w:numFmt w:val="decimal"/>
+      <w:isLgl/>
+      <w:lvlText w:val="%1.%2.%3.%4.%5.%6.%7"/>
+      <w:lvlJc w:val="left"/>
+      <w:pPr>
+        <w:ind w:left="2160" w:hanging="1440"/>
+      </w:pPr>
+      <w:rPr>
+        <w:rFonts w:hint="default"/>
+      </w:rPr>
+    </w:lvl>
+    <w:lvl w:ilvl="7">
+      <w:start w:val="1"/>
+      <w:numFmt w:val="decimal"/>
+      <w:isLgl/>
+      <w:lvlText w:val="%1.%2.%3.%4.%5.%6.%7.%8"/>
+      <w:lvlJc w:val="left"/>
+      <w:pPr>
+        <w:ind w:left="2160" w:hanging="1440"/>
+      </w:pPr>
+      <w:rPr>
+        <w:rFonts w:hint="default"/>
+      </w:rPr>
+    </w:lvl>
+    <w:lvl w:ilvl="8">
+      <w:start w:val="1"/>
+      <w:numFmt w:val="decimal"/>
+      <w:isLgl/>
+      <w:lvlText w:val="%1.%2.%3.%4.%5.%6.%7.%8.%9"/>
+      <w:lvlJc w:val="left"/>
+      <w:pPr>
+        <w:ind w:left="2520" w:hanging="1800"/>
+      </w:pPr>
+      <w:rPr>
+        <w:rFonts w:hint="default"/>
+      </w:rPr>
+    </w:lvl>
+  </w:abstractNum>
+  <w:abstractNum w:abstractNumId="8">
     <w:nsid w:val="7365334C"/>
     <w:multiLevelType w:val="multilevel"/>
     <w:tmpl w:val="9CFCE898"/>
@@ -10449,7 +10957,7 @@
       </w:rPr>
     </w:lvl>
   </w:abstractNum>
-  <w:abstractNum w:abstractNumId="6">
+  <w:abstractNum w:abstractNumId="9">
     <w:nsid w:val="74261FEA"/>
     <w:multiLevelType w:val="multilevel"/>
     <w:tmpl w:val="1F7A158E"/>
@@ -10540,7 +11048,7 @@
       </w:pPr>
     </w:lvl>
   </w:abstractNum>
-  <w:abstractNum w:abstractNumId="7">
+  <w:abstractNum w:abstractNumId="10">
     <w:nsid w:val="774D0484"/>
     <w:multiLevelType w:val="hybridMultilevel"/>
     <w:tmpl w:val="B1F488D0"/>
@@ -10653,29 +11161,162 @@
       </w:rPr>
     </w:lvl>
   </w:abstractNum>
+  <w:abstractNum w:abstractNumId="11">
+    <w:nsid w:val="7CA21ECA"/>
+    <w:multiLevelType w:val="multilevel"/>
+    <w:tmpl w:val="876225EE"/>
+    <w:lvl w:ilvl="0">
+      <w:start w:val="1"/>
+      <w:numFmt w:val="decimal"/>
+      <w:lvlText w:val="%1."/>
+      <w:lvlJc w:val="left"/>
+      <w:pPr>
+        <w:ind w:left="1080" w:hanging="360"/>
+      </w:pPr>
+      <w:rPr>
+        <w:rFonts w:hint="default"/>
+      </w:rPr>
+    </w:lvl>
+    <w:lvl w:ilvl="1">
+      <w:start w:val="1"/>
+      <w:numFmt w:val="decimal"/>
+      <w:isLgl/>
+      <w:lvlText w:val="%1.%2"/>
+      <w:lvlJc w:val="left"/>
+      <w:pPr>
+        <w:ind w:left="1080" w:hanging="360"/>
+      </w:pPr>
+      <w:rPr>
+        <w:rFonts w:hint="default"/>
+      </w:rPr>
+    </w:lvl>
+    <w:lvl w:ilvl="2">
+      <w:start w:val="1"/>
+      <w:numFmt w:val="decimal"/>
+      <w:isLgl/>
+      <w:lvlText w:val="%1.%2.%3"/>
+      <w:lvlJc w:val="left"/>
+      <w:pPr>
+        <w:ind w:left="1440" w:hanging="720"/>
+      </w:pPr>
+      <w:rPr>
+        <w:rFonts w:hint="default"/>
+      </w:rPr>
+    </w:lvl>
+    <w:lvl w:ilvl="3">
+      <w:start w:val="1"/>
+      <w:numFmt w:val="decimal"/>
+      <w:isLgl/>
+      <w:lvlText w:val="%1.%2.%3.%4"/>
+      <w:lvlJc w:val="left"/>
+      <w:pPr>
+        <w:ind w:left="1440" w:hanging="720"/>
+      </w:pPr>
+      <w:rPr>
+        <w:rFonts w:hint="default"/>
+      </w:rPr>
+    </w:lvl>
+    <w:lvl w:ilvl="4">
+      <w:start w:val="1"/>
+      <w:numFmt w:val="decimal"/>
+      <w:isLgl/>
+      <w:lvlText w:val="%1.%2.%3.%4.%5"/>
+      <w:lvlJc w:val="left"/>
+      <w:pPr>
+        <w:ind w:left="1800" w:hanging="1080"/>
+      </w:pPr>
+      <w:rPr>
+        <w:rFonts w:hint="default"/>
+      </w:rPr>
+    </w:lvl>
+    <w:lvl w:ilvl="5">
+      <w:start w:val="1"/>
+      <w:numFmt w:val="decimal"/>
+      <w:isLgl/>
+      <w:lvlText w:val="%1.%2.%3.%4.%5.%6"/>
+      <w:lvlJc w:val="left"/>
+      <w:pPr>
+        <w:ind w:left="1800" w:hanging="1080"/>
+      </w:pPr>
+      <w:rPr>
+        <w:rFonts w:hint="default"/>
+      </w:rPr>
+    </w:lvl>
+    <w:lvl w:ilvl="6">
+      <w:start w:val="1"/>
+      <w:numFmt w:val="decimal"/>
+      <w:isLgl/>
+      <w:lvlText w:val="%1.%2.%3.%4.%5.%6.%7"/>
+      <w:lvlJc w:val="left"/>
+      <w:pPr>
+        <w:ind w:left="2160" w:hanging="1440"/>
+      </w:pPr>
+      <w:rPr>
+        <w:rFonts w:hint="default"/>
+      </w:rPr>
+    </w:lvl>
+    <w:lvl w:ilvl="7">
+      <w:start w:val="1"/>
+      <w:numFmt w:val="decimal"/>
+      <w:isLgl/>
+      <w:lvlText w:val="%1.%2.%3.%4.%5.%6.%7.%8"/>
+      <w:lvlJc w:val="left"/>
+      <w:pPr>
+        <w:ind w:left="2160" w:hanging="1440"/>
+      </w:pPr>
+      <w:rPr>
+        <w:rFonts w:hint="default"/>
+      </w:rPr>
+    </w:lvl>
+    <w:lvl w:ilvl="8">
+      <w:start w:val="1"/>
+      <w:numFmt w:val="decimal"/>
+      <w:isLgl/>
+      <w:lvlText w:val="%1.%2.%3.%4.%5.%6.%7.%8.%9"/>
+      <w:lvlJc w:val="left"/>
+      <w:pPr>
+        <w:ind w:left="2520" w:hanging="1800"/>
+      </w:pPr>
+      <w:rPr>
+        <w:rFonts w:hint="default"/>
+      </w:rPr>
+    </w:lvl>
+  </w:abstractNum>
   <w:num w:numId="1">
     <w:abstractNumId w:val="1"/>
   </w:num>
   <w:num w:numId="2">
-    <w:abstractNumId w:val="4"/>
+    <w:abstractNumId w:val="6"/>
   </w:num>
   <w:num w:numId="3">
-    <w:abstractNumId w:val="5"/>
+    <w:abstractNumId w:val="8"/>
   </w:num>
   <w:num w:numId="4">
     <w:abstractNumId w:val="0"/>
   </w:num>
   <w:num w:numId="5">
+    <w:abstractNumId w:val="5"/>
+  </w:num>
+  <w:num w:numId="6">
+    <w:abstractNumId w:val="10"/>
+  </w:num>
+  <w:num w:numId="7">
+    <w:abstractNumId w:val="4"/>
+  </w:num>
+  <w:num w:numId="8">
+    <w:abstractNumId w:val="9"/>
+  </w:num>
+  <w:num w:numId="9">
+    <w:abstractNumId w:val="11"/>
+  </w:num>
+  <w:num w:numId="10">
     <w:abstractNumId w:val="3"/>
   </w:num>
-  <w:num w:numId="6">
+  <w:num w:numId="11">
     <w:abstractNumId w:val="7"/>
   </w:num>
-  <w:num w:numId="7">
+  <w:num w:numId="12">
     <w:abstractNumId w:val="2"/>
-  </w:num>
-  <w:num w:numId="8">
-    <w:abstractNumId w:val="6"/>
   </w:num>
 </w:numbering>
 </file>
@@ -11123,6 +11764,28 @@
       <w:szCs w:val="26"/>
     </w:rPr>
   </w:style>
+  <w:style w:type="paragraph" w:styleId="Heading3">
+    <w:name w:val="heading 3"/>
+    <w:basedOn w:val="Normal"/>
+    <w:next w:val="Normal"/>
+    <w:link w:val="Heading3Char"/>
+    <w:uiPriority w:val="9"/>
+    <w:unhideWhenUsed/>
+    <w:qFormat/>
+    <w:rsid w:val="007B72EE"/>
+    <w:pPr>
+      <w:keepNext/>
+      <w:keepLines/>
+      <w:spacing w:before="40" w:after="0"/>
+      <w:outlineLvl w:val="2"/>
+    </w:pPr>
+    <w:rPr>
+      <w:rFonts w:asciiTheme="majorHAnsi" w:eastAsiaTheme="majorEastAsia" w:hAnsiTheme="majorHAnsi" w:cstheme="majorBidi"/>
+      <w:color w:val="1F4D78" w:themeColor="accent1" w:themeShade="7F"/>
+      <w:sz w:val="24"/>
+      <w:szCs w:val="24"/>
+    </w:rPr>
+  </w:style>
   <w:style w:type="character" w:default="1" w:styleId="DefaultParagraphFont">
     <w:name w:val="Default Paragraph Font"/>
     <w:uiPriority w:val="1"/>
@@ -11196,6 +11859,20 @@
     <w:uiPriority w:val="37"/>
     <w:unhideWhenUsed/>
     <w:rsid w:val="002238CB"/>
+  </w:style>
+  <w:style w:type="character" w:customStyle="1" w:styleId="Heading3Char">
+    <w:name w:val="Heading 3 Char"/>
+    <w:basedOn w:val="DefaultParagraphFont"/>
+    <w:link w:val="Heading3"/>
+    <w:uiPriority w:val="9"/>
+    <w:rsid w:val="007B72EE"/>
+    <w:rPr>
+      <w:rFonts w:asciiTheme="majorHAnsi" w:eastAsiaTheme="majorEastAsia" w:hAnsiTheme="majorHAnsi" w:cstheme="majorBidi"/>
+      <w:color w:val="1F4D78" w:themeColor="accent1" w:themeShade="7F"/>
+      <w:sz w:val="24"/>
+      <w:szCs w:val="24"/>
+      <w:lang w:val="en-AU"/>
+    </w:rPr>
   </w:style>
 </w:styles>
 </file>
@@ -11573,7 +12250,7 @@
 </file>
 
 <file path=customXml/itemProps1.xml><?xml version="1.0" encoding="utf-8"?>
-<ds:datastoreItem xmlns:ds="http://schemas.openxmlformats.org/officeDocument/2006/customXml" ds:itemID="{8E80B3E5-BD1F-4469-9917-822DD8B9DEC6}">
+<ds:datastoreItem xmlns:ds="http://schemas.openxmlformats.org/officeDocument/2006/customXml" ds:itemID="{93217C60-1720-48AD-B2C1-76E88C90EDAA}">
   <ds:schemaRefs>
     <ds:schemaRef ds:uri="http://schemas.openxmlformats.org/officeDocument/2006/bibliography"/>
   </ds:schemaRefs>

</xml_diff>